<commit_message>
1. Clarifies deployment guide and adds Linux compatibility notes.
</commit_message>
<xml_diff>
--- a/easyROB_deployment_instructions.docx
+++ b/easyROB_deployment_instructions.docx
@@ -6,8 +6,34 @@
       <w:pPr>
         <w:pStyle w:val="Ttulo"/>
       </w:pPr>
-      <w:r>
-        <w:t>easyROB Deployment Workflow</w:t>
+      <w:proofErr w:type="spellStart"/>
+      <w:r>
+        <w:t>easyROB</w:t>
+      </w:r>
+      <w:proofErr w:type="spellEnd"/>
+      <w:r>
+        <w:t xml:space="preserve"> Deployment Workflow</w:t>
+      </w:r>
+    </w:p>
+    <w:p>
+      <w:pPr>
+        <w:pStyle w:val="Ttulo2"/>
+      </w:pPr>
+      <w:r>
+        <w:t>Purpose</w:t>
+      </w:r>
+    </w:p>
+    <w:p>
+      <w:r>
+        <w:t xml:space="preserve">This document describes how to build and distribute a standalone version of </w:t>
+      </w:r>
+      <w:proofErr w:type="spellStart"/>
+      <w:r>
+        <w:t>easyROB</w:t>
+      </w:r>
+      <w:proofErr w:type="spellEnd"/>
+      <w:r>
+        <w:t xml:space="preserve"> with its own Python environment for both Windows and Linux systems. It complements the main deployment guide with compatibility notes and clarifications.</w:t>
       </w:r>
     </w:p>
     <w:p>
@@ -38,7 +64,13 @@
     </w:p>
     <w:p>
       <w:r>
-        <w:t>Step 1: Prepare conda environment</w:t>
+        <w:rPr>
+          <w:b/>
+        </w:rPr>
+        <w:t>Step 1</w:t>
+      </w:r>
+      <w:r>
+        <w:t>: Prepare conda environment</w:t>
       </w:r>
       <w:r>
         <w:br/>
@@ -57,15 +89,29 @@
       </w:r>
       <w:r>
         <w:br/>
-        <w:t>- Install all required packages (RDKit, Pandas, PySide6, etc.).</w:t>
-      </w:r>
-      <w:r>
-        <w:br/>
+        <w:t xml:space="preserve">- Install all required packages </w:t>
+      </w:r>
+      <w:r>
+        <w:t>(</w:t>
+      </w:r>
+      <w:proofErr w:type="spellStart"/>
+      <w:r>
+        <w:t>RDKit</w:t>
+      </w:r>
+      <w:proofErr w:type="spellEnd"/>
+      <w:r>
+        <w:t>, Pandas, PySide6, etc.).</w:t>
       </w:r>
     </w:p>
     <w:p>
       <w:r>
-        <w:t>Step 2: Package environment</w:t>
+        <w:rPr>
+          <w:b/>
+        </w:rPr>
+        <w:t>Step 2</w:t>
+      </w:r>
+      <w:r>
+        <w:t>: Package environment</w:t>
       </w:r>
       <w:r>
         <w:br/>
@@ -80,7 +126,10 @@
         <w:t>-pack to create a portable package</w:t>
       </w:r>
       <w:r>
-        <w:t>: ( need</w:t>
+        <w:t>:</w:t>
+      </w:r>
+      <w:r>
+        <w:t xml:space="preserve"> </w:t>
       </w:r>
       <w:r>
         <w:br/>
@@ -115,7 +164,13 @@
         <w:t>robert</w:t>
       </w:r>
       <w:r>
-        <w:t>_env.zip</w:t>
+        <w:t>_env</w:t>
+      </w:r>
+      <w:r>
+        <w:t>_unpacked</w:t>
+      </w:r>
+      <w:r>
+        <w:t>.zip</w:t>
       </w:r>
       <w:r>
         <w:br/>
@@ -125,28 +180,72 @@
         <w:t>robert</w:t>
       </w:r>
       <w:r>
-        <w:t>_env.zip with the full environment.</w:t>
+        <w:t>_env</w:t>
+      </w:r>
+      <w:r>
+        <w:t>_unpacked</w:t>
+      </w:r>
+      <w:r>
+        <w:t>.zip with the full environment.</w:t>
       </w:r>
     </w:p>
     <w:p>
       <w:r>
-        <w:t xml:space="preserve">(important if u copy a folder once u do </w:t>
+        <w:rPr>
+          <w:rStyle w:val="Textoennegrita"/>
+        </w:rPr>
+        <w:t>Important:</w:t>
+      </w:r>
+      <w:r>
+        <w:t xml:space="preserve"> Once the program has been executed for the first time, </w:t>
       </w:r>
       <w:proofErr w:type="spellStart"/>
       <w:r>
+        <w:rPr>
+          <w:rStyle w:val="CdigoHTML"/>
+          <w:rFonts w:eastAsiaTheme="minorEastAsia"/>
+        </w:rPr>
         <w:t>conda</w:t>
       </w:r>
       <w:proofErr w:type="spellEnd"/>
       <w:r>
-        <w:t xml:space="preserve"> pack, u have to re zip the thing for reset)</w:t>
-      </w:r>
-      <w:r>
-        <w:br/>
+        <w:rPr>
+          <w:rStyle w:val="CdigoHTML"/>
+          <w:rFonts w:eastAsiaTheme="minorEastAsia"/>
+        </w:rPr>
+        <w:t>-unpack</w:t>
+      </w:r>
+      <w:r>
+        <w:t xml:space="preserve"> adjusts all internal paths inside the unpacked environment.</w:t>
+      </w:r>
+      <w:r>
+        <w:t xml:space="preserve"> </w:t>
+      </w:r>
+      <w:r>
+        <w:t>Avoid distributing that already–used folder</w:t>
+      </w:r>
+      <w:r>
+        <w:t>, a</w:t>
+      </w:r>
+      <w:r>
+        <w:t>lways distribute the freshly packed archive</w:t>
+      </w:r>
+      <w:r>
+        <w:t xml:space="preserve"> </w:t>
+      </w:r>
+      <w:r>
+        <w:t>to ensure a clean setup on other systems.</w:t>
       </w:r>
     </w:p>
     <w:p>
       <w:r>
-        <w:t>Step 3: Unpack for distribution</w:t>
+        <w:rPr>
+          <w:b/>
+        </w:rPr>
+        <w:t>Step 3</w:t>
+      </w:r>
+      <w:r>
+        <w:t>: Unpack for distribution</w:t>
       </w:r>
       <w:r>
         <w:br/>
@@ -187,19 +286,31 @@
     </w:p>
     <w:p>
       <w:r>
-        <w:t>Step 4: Prepare GUI</w:t>
+        <w:rPr>
+          <w:b/>
+        </w:rPr>
+        <w:t>Step 4</w:t>
+      </w:r>
+      <w:r>
+        <w:t>: Prepare GUI</w:t>
       </w:r>
       <w:r>
         <w:br/>
-        <w:t>- Keep your GUI project in easyROB/ (with easyrob.py as entry point).</w:t>
-      </w:r>
-      <w:r>
-        <w:br/>
+        <w:t>- Keep your GUI project in easyROB/ (w</w:t>
+      </w:r>
+      <w:r>
+        <w:t>ith easyrob.py as entry point).</w:t>
       </w:r>
     </w:p>
     <w:p>
       <w:r>
-        <w:t>Step 5: Launcher script</w:t>
+        <w:rPr>
+          <w:b/>
+        </w:rPr>
+        <w:t>Step 5</w:t>
+      </w:r>
+      <w:r>
+        <w:t>: Launcher script</w:t>
       </w:r>
       <w:r>
         <w:br/>
@@ -230,25 +341,27 @@
       </w:r>
       <w:r>
         <w:br/>
-        <w:t xml:space="preserve">    * Execute conda-unpack the first time (using a sentinel .unpack.done).</w:t>
+        <w:t xml:space="preserve">    * Execute conda-unpack the first time (using a sentinel .</w:t>
+      </w:r>
+      <w:proofErr w:type="spellStart"/>
+      <w:r>
+        <w:t>unpack.done</w:t>
+      </w:r>
+      <w:proofErr w:type="spellEnd"/>
+      <w:r>
+        <w:t>).</w:t>
       </w:r>
       <w:r>
         <w:br/>
       </w:r>
     </w:p>
-    <w:p/>
-    <w:p/>
-    <w:p/>
     <w:p>
       <w:pPr>
         <w:pStyle w:val="Ttulo2"/>
       </w:pPr>
       <w:r>
         <w:lastRenderedPageBreak/>
-        <w:t>2</w:t>
-      </w:r>
-      <w:r>
-        <w:t>. Final package to ship to users</w:t>
+        <w:t>2. Final package to ship to users</w:t>
       </w:r>
     </w:p>
     <w:p>
@@ -325,6 +438,78 @@
       <w:proofErr w:type="spellEnd"/>
       <w:r>
         <w:t xml:space="preserve"> for Windows, including a prebuilt Python environment.</w:t>
+      </w:r>
+    </w:p>
+    <w:p>
+      <w:pPr>
+        <w:pStyle w:val="Ttulo2"/>
+      </w:pPr>
+      <w:r>
+        <w:t>3. Inside the folder (User View)</w:t>
+      </w:r>
+    </w:p>
+    <w:p>
+      <w:r>
+        <w:t>The following files and folders are included in the Windows release package:</w:t>
+      </w:r>
+    </w:p>
+    <w:p>
+      <w:r>
+        <w:t>• launcher.vbs → main launcher (</w:t>
+      </w:r>
+      <w:r>
+        <w:t>launch “run_easyrob.bat”</w:t>
+      </w:r>
+      <w:r>
+        <w:t xml:space="preserve"> without console window).</w:t>
+      </w:r>
+    </w:p>
+    <w:p>
+      <w:r>
+        <w:t>• create_shortcut.vbs → optional, creates a desktop shortcut with the official icon.</w:t>
+      </w:r>
+    </w:p>
+    <w:p>
+      <w:r>
+        <w:t xml:space="preserve">• tools/run_easyrob.bat → internal </w:t>
+      </w:r>
+      <w:r>
+        <w:t xml:space="preserve">script that manages logging, </w:t>
+      </w:r>
+      <w:r>
+        <w:t>environment setup</w:t>
+      </w:r>
+      <w:r>
+        <w:t xml:space="preserve"> and GUI execution</w:t>
+      </w:r>
+      <w:r>
+        <w:t>.</w:t>
+      </w:r>
+    </w:p>
+    <w:p>
+      <w:r>
+        <w:t xml:space="preserve">• </w:t>
+      </w:r>
+      <w:proofErr w:type="spellStart"/>
+      <w:r>
+        <w:t>easyROB</w:t>
+      </w:r>
+      <w:proofErr w:type="spellEnd"/>
+      <w:r>
+        <w:t>/ → contains the GUI code and program icon.</w:t>
+      </w:r>
+    </w:p>
+    <w:p>
+      <w:r>
+        <w:t xml:space="preserve">• </w:t>
+      </w:r>
+      <w:proofErr w:type="spellStart"/>
+      <w:r>
+        <w:t>robert_env_unpacked</w:t>
+      </w:r>
+      <w:proofErr w:type="spellEnd"/>
+      <w:r>
+        <w:t>/ → prebuilt Python environment used by the app.</w:t>
       </w:r>
     </w:p>
     <w:p/>
@@ -333,104 +518,42 @@
         <w:pStyle w:val="Ttulo2"/>
       </w:pPr>
       <w:r>
-        <w:t>3</w:t>
-      </w:r>
-      <w:r>
-        <w:t>. Inside the folder (User View)</w:t>
+        <w:t>4. How to use</w:t>
       </w:r>
     </w:p>
     <w:p>
       <w:r>
-        <w:t>The following files and folders are included in the Windows release package:</w:t>
+        <w:t>1. Download and unzip easyROB_win.zip.</w:t>
       </w:r>
     </w:p>
     <w:p>
       <w:r>
-        <w:t>• launcher.vbs → main launcher (starts the app without console window).</w:t>
+        <w:t>2. Run launcher.vbs to start the program (this file internally calls tools/run_easyrob.bat).</w:t>
       </w:r>
     </w:p>
     <w:p>
       <w:r>
-        <w:t>• create_shortcut.vbs → optional, creates a desktop shortcut with the official icon.</w:t>
+        <w:t xml:space="preserve">3. (Optional) Run create_shortcut.vbs once to place an </w:t>
+      </w:r>
+      <w:proofErr w:type="spellStart"/>
+      <w:r>
+        <w:t>easyROB</w:t>
+      </w:r>
+      <w:proofErr w:type="spellEnd"/>
+      <w:r>
+        <w:t xml:space="preserve"> icon on your desktop for easier access.</w:t>
       </w:r>
     </w:p>
     <w:p>
       <w:r>
-        <w:t>• tools/run_easyrob.bat → internal script that manages logging and environment setup.</w:t>
+        <w:t>4. The log file will be stored in easyrob_process.log at the root of the folder.</w:t>
       </w:r>
     </w:p>
     <w:p>
       <w:r>
-        <w:t xml:space="preserve">• </w:t>
-      </w:r>
-      <w:proofErr w:type="spellStart"/>
-      <w:r>
-        <w:t>easyROB</w:t>
-      </w:r>
-      <w:proofErr w:type="spellEnd"/>
-      <w:r>
-        <w:t>/ → contains the GUI code and program icon.</w:t>
+        <w:t>5. No installation or Python setup is required — the bundled environment will be used automatically.</w:t>
       </w:r>
     </w:p>
-    <w:p>
-      <w:r>
-        <w:t xml:space="preserve">• </w:t>
-      </w:r>
-      <w:proofErr w:type="spellStart"/>
-      <w:r>
-        <w:t>robert_env_unpacked</w:t>
-      </w:r>
-      <w:proofErr w:type="spellEnd"/>
-      <w:r>
-        <w:t>/ → prebuilt Python environment used by the app.</w:t>
-      </w:r>
-    </w:p>
-    <w:p/>
-    <w:p>
-      <w:pPr>
-        <w:pStyle w:val="Ttulo2"/>
-      </w:pPr>
-      <w:r>
-        <w:t>4</w:t>
-      </w:r>
-      <w:r>
-        <w:t>. How to use</w:t>
-      </w:r>
-    </w:p>
-    <w:p>
-      <w:r>
-        <w:t>1. Download and unzip easyROB_win.zip.</w:t>
-      </w:r>
-    </w:p>
-    <w:p>
-      <w:r>
-        <w:t>2. Run launcher.vbs to start the program (this file internally calls tools/run_easyrob.bat).</w:t>
-      </w:r>
-    </w:p>
-    <w:p>
-      <w:r>
-        <w:t xml:space="preserve">3. (Optional) Run create_shortcut.vbs once to place an </w:t>
-      </w:r>
-      <w:proofErr w:type="spellStart"/>
-      <w:r>
-        <w:t>easyROB</w:t>
-      </w:r>
-      <w:proofErr w:type="spellEnd"/>
-      <w:r>
-        <w:t xml:space="preserve"> icon on your desktop for easier access.</w:t>
-      </w:r>
-    </w:p>
-    <w:p>
-      <w:r>
-        <w:t>4. The log file will be stored in easyrob_process.log at the root of the folder.</w:t>
-      </w:r>
-    </w:p>
-    <w:p>
-      <w:r>
-        <w:t>5. No installation or Python setup is required — the bundled environment will be used automatically.</w:t>
-      </w:r>
-    </w:p>
-    <w:p/>
     <w:p>
       <w:pPr>
         <w:pStyle w:val="Ttulo1"/>
@@ -460,7 +583,13 @@
     </w:p>
     <w:p>
       <w:r>
-        <w:t xml:space="preserve">Step 1: Prepare </w:t>
+        <w:rPr>
+          <w:b/>
+        </w:rPr>
+        <w:t>Step 1</w:t>
+      </w:r>
+      <w:r>
+        <w:t xml:space="preserve">: Prepare </w:t>
       </w:r>
       <w:proofErr w:type="spellStart"/>
       <w:r>
@@ -560,12 +689,29 @@
     </w:p>
     <w:p>
       <w:r>
-        <w:t>(Add any additional dependencies your GUI requires.)</w:t>
+        <w:t>(Add any additional dependencies your GUI requires</w:t>
+      </w:r>
+      <w:r>
+        <w:t xml:space="preserve"> and </w:t>
+      </w:r>
+      <w:proofErr w:type="spellStart"/>
+      <w:r>
+        <w:t>robert</w:t>
+      </w:r>
+      <w:proofErr w:type="spellEnd"/>
+      <w:r>
+        <w:t>.)</w:t>
       </w:r>
     </w:p>
     <w:p>
       <w:r>
-        <w:t>Step 2: Package environment</w:t>
+        <w:rPr>
+          <w:b/>
+        </w:rPr>
+        <w:t>Step 2</w:t>
+      </w:r>
+      <w:r>
+        <w:t>: Package environment</w:t>
       </w:r>
     </w:p>
     <w:p>
@@ -607,7 +753,13 @@
       </w:r>
       <w:proofErr w:type="spellEnd"/>
       <w:r>
-        <w:t xml:space="preserve"> -o robert_env.tar.gz</w:t>
+        <w:t xml:space="preserve"> -o robert_env</w:t>
+      </w:r>
+      <w:r>
+        <w:t>_unpacked</w:t>
+      </w:r>
+      <w:r>
+        <w:t>.tar.gz</w:t>
       </w:r>
     </w:p>
     <w:p>
@@ -617,7 +769,13 @@
     </w:p>
     <w:p>
       <w:r>
-        <w:t>Step 3: Unpack for distribution</w:t>
+        <w:rPr>
+          <w:b/>
+        </w:rPr>
+        <w:t>Step 3</w:t>
+      </w:r>
+      <w:r>
+        <w:t>: Unpack for distribution</w:t>
       </w:r>
     </w:p>
     <w:p>
@@ -668,7 +826,13 @@
       </w:r>
       <w:proofErr w:type="spellEnd"/>
       <w:r>
-        <w:t xml:space="preserve"> robert_env.tar.gz -C </w:t>
+        <w:t xml:space="preserve"> robert_env</w:t>
+      </w:r>
+      <w:r>
+        <w:t>_unpacked</w:t>
+      </w:r>
+      <w:r>
+        <w:t xml:space="preserve">.tar.gz -C </w:t>
       </w:r>
       <w:proofErr w:type="spellStart"/>
       <w:r>
@@ -683,7 +847,13 @@
     </w:p>
     <w:p>
       <w:r>
-        <w:t>Step 4: Prepare GUI</w:t>
+        <w:rPr>
+          <w:b/>
+        </w:rPr>
+        <w:t>Step 4</w:t>
+      </w:r>
+      <w:r>
+        <w:t>: Prepare GUI</w:t>
       </w:r>
     </w:p>
     <w:p>
@@ -700,8 +870,16 @@
       </w:r>
     </w:p>
     <w:p>
-      <w:r>
-        <w:t>Step 5: Launcher script</w:t>
+      <w:bookmarkStart w:id="0" w:name="_GoBack"/>
+      <w:r>
+        <w:rPr>
+          <w:b/>
+        </w:rPr>
+        <w:t>Step 5</w:t>
+      </w:r>
+      <w:bookmarkEnd w:id="0"/>
+      <w:r>
+        <w:t>: Launcher script</w:t>
       </w:r>
     </w:p>
     <w:p>
@@ -778,10 +956,7 @@
       </w:pPr>
       <w:r>
         <w:lastRenderedPageBreak/>
-        <w:t>2</w:t>
-      </w:r>
-      <w:r>
-        <w:t>. Final package to ship to users</w:t>
+        <w:t>2. Final package to ship to users</w:t>
       </w:r>
     </w:p>
     <w:p>
@@ -857,10 +1032,7 @@
         <w:pStyle w:val="Ttulo2"/>
       </w:pPr>
       <w:r>
-        <w:t>3</w:t>
-      </w:r>
-      <w:r>
-        <w:t>. Inside the folder (User View)</w:t>
+        <w:t>3. Inside the folder (User View)</w:t>
       </w:r>
     </w:p>
     <w:p>
@@ -969,9 +1141,204 @@
       <w:r>
         <w:t>6. No installation or Python setup is required — the included environment runs automatically.</w:t>
       </w:r>
-      <w:bookmarkStart w:id="0" w:name="_GoBack"/>
-      <w:bookmarkEnd w:id="0"/>
     </w:p>
+    <w:p>
+      <w:pPr>
+        <w:pStyle w:val="Ttulo1"/>
+        <w:rPr>
+          <w:color w:val="000000" w:themeColor="text1"/>
+          <w:sz w:val="32"/>
+          <w:szCs w:val="32"/>
+        </w:rPr>
+      </w:pPr>
+      <w:r>
+        <w:rPr>
+          <w:color w:val="000000" w:themeColor="text1"/>
+          <w:sz w:val="32"/>
+          <w:szCs w:val="32"/>
+        </w:rPr>
+        <w:lastRenderedPageBreak/>
+        <w:t>Notes</w:t>
+      </w:r>
+    </w:p>
+    <w:p>
+      <w:pPr>
+        <w:pStyle w:val="Ttulo2"/>
+      </w:pPr>
+      <w:r>
+        <w:t>Linux Compatibility Notes</w:t>
+      </w:r>
+    </w:p>
+    <w:p>
+      <w:r>
+        <w:t>The Linux launcher (</w:t>
+      </w:r>
+      <w:r>
+        <w:rPr>
+          <w:rStyle w:val="CdigoHTML"/>
+          <w:rFonts w:eastAsiaTheme="minorEastAsia"/>
+        </w:rPr>
+        <w:t>run_easyrob.sh</w:t>
+      </w:r>
+      <w:r>
+        <w:t xml:space="preserve">) now uses </w:t>
+      </w:r>
+      <w:proofErr w:type="spellStart"/>
+      <w:r>
+        <w:rPr>
+          <w:rStyle w:val="CdigoHTML"/>
+          <w:rFonts w:eastAsiaTheme="minorEastAsia"/>
+        </w:rPr>
+        <w:t>xcb</w:t>
+      </w:r>
+      <w:proofErr w:type="spellEnd"/>
+      <w:r>
+        <w:t xml:space="preserve"> (X11) as the default </w:t>
+      </w:r>
+      <w:proofErr w:type="spellStart"/>
+      <w:r>
+        <w:t>Qt</w:t>
+      </w:r>
+      <w:proofErr w:type="spellEnd"/>
+      <w:r>
+        <w:t xml:space="preserve"> backend for maximum compatibility across desktop environments. If the system provides a Wayland compositor, the launcher can automatically switch to </w:t>
+      </w:r>
+      <w:proofErr w:type="spellStart"/>
+      <w:r>
+        <w:rPr>
+          <w:rStyle w:val="CdigoHTML"/>
+          <w:rFonts w:eastAsiaTheme="minorEastAsia"/>
+        </w:rPr>
+        <w:t>wayland</w:t>
+      </w:r>
+      <w:proofErr w:type="spellEnd"/>
+      <w:r>
+        <w:t>.</w:t>
+      </w:r>
+      <w:r>
+        <w:br/>
+        <w:t xml:space="preserve">Both </w:t>
+      </w:r>
+      <w:proofErr w:type="spellStart"/>
+      <w:r>
+        <w:rPr>
+          <w:rStyle w:val="nfasis"/>
+        </w:rPr>
+        <w:t>xcb</w:t>
+      </w:r>
+      <w:proofErr w:type="spellEnd"/>
+      <w:r>
+        <w:t xml:space="preserve"> and </w:t>
+      </w:r>
+      <w:proofErr w:type="spellStart"/>
+      <w:r>
+        <w:rPr>
+          <w:rStyle w:val="nfasis"/>
+        </w:rPr>
+        <w:t>wayland</w:t>
+      </w:r>
+      <w:proofErr w:type="spellEnd"/>
+      <w:r>
+        <w:t xml:space="preserve"> are graphical </w:t>
+      </w:r>
+      <w:proofErr w:type="spellStart"/>
+      <w:r>
+        <w:t>backends</w:t>
+      </w:r>
+      <w:proofErr w:type="spellEnd"/>
+      <w:r>
+        <w:t xml:space="preserve"> used by </w:t>
+      </w:r>
+      <w:proofErr w:type="spellStart"/>
+      <w:r>
+        <w:t>Qt</w:t>
+      </w:r>
+      <w:proofErr w:type="spellEnd"/>
+      <w:r>
+        <w:t xml:space="preserve"> to communicate with the Linux display server — they are </w:t>
+      </w:r>
+      <w:r>
+        <w:rPr>
+          <w:rStyle w:val="Textoennegrita"/>
+        </w:rPr>
+        <w:t>not GPU drivers</w:t>
+      </w:r>
+      <w:r>
+        <w:t xml:space="preserve">, but rather </w:t>
+      </w:r>
+      <w:r>
+        <w:rPr>
+          <w:rStyle w:val="Textoennegrita"/>
+        </w:rPr>
+        <w:t>interfaces that let applications open windows and render graphics</w:t>
+      </w:r>
+      <w:r>
+        <w:t xml:space="preserve"> regardless of the underlying hardware.</w:t>
+      </w:r>
+      <w:r>
+        <w:t xml:space="preserve"> </w:t>
+      </w:r>
+      <w:r>
+        <w:t>(Essential for GUI operation.)</w:t>
+      </w:r>
+    </w:p>
+    <w:p>
+      <w:pPr>
+        <w:pStyle w:val="Ttulo2"/>
+      </w:pPr>
+      <w:r>
+        <w:t>Environment Re-Pack Reminder</w:t>
+      </w:r>
+    </w:p>
+    <w:p>
+      <w:r>
+        <w:rPr>
+          <w:rFonts w:ascii="Segoe UI Symbol" w:hAnsi="Segoe UI Symbol" w:cs="Segoe UI Symbol"/>
+        </w:rPr>
+        <w:t>⚠</w:t>
+      </w:r>
+      <w:r>
+        <w:t xml:space="preserve"> Each time you update dependencies in the </w:t>
+      </w:r>
+      <w:proofErr w:type="spellStart"/>
+      <w:r>
+        <w:t>conda</w:t>
+      </w:r>
+      <w:proofErr w:type="spellEnd"/>
+      <w:r>
+        <w:t xml:space="preserve"> environment, you must recreate the portable archive using `</w:t>
+      </w:r>
+      <w:proofErr w:type="spellStart"/>
+      <w:r>
+        <w:t>conda</w:t>
+      </w:r>
+      <w:proofErr w:type="spellEnd"/>
+      <w:r>
+        <w:t>-pack` (e.g., `</w:t>
+      </w:r>
+      <w:proofErr w:type="spellStart"/>
+      <w:r>
+        <w:t>conda</w:t>
+      </w:r>
+      <w:proofErr w:type="spellEnd"/>
+      <w:r>
+        <w:t xml:space="preserve"> pack -n </w:t>
+      </w:r>
+      <w:proofErr w:type="spellStart"/>
+      <w:r>
+        <w:t>robert</w:t>
+      </w:r>
+      <w:proofErr w:type="spellEnd"/>
+      <w:r>
+        <w:t xml:space="preserve"> -o robert_env_unpacked.tar.gz`). </w:t>
+      </w:r>
+    </w:p>
+    <w:p>
+      <w:r>
+        <w:t>Copying an already unpacked environment without re-packing may cause broken paths or missing binaries during execution.</w:t>
+      </w:r>
+    </w:p>
+    <w:p/>
     <w:sectPr>
       <w:pgSz w:w="12240" w:h="15840"/>
       <w:pgMar w:top="1440" w:right="1800" w:bottom="1440" w:left="1800" w:header="720" w:footer="720" w:gutter="0"/>
@@ -12676,6 +13043,19 @@
       </w:tcPr>
     </w:tblStylePr>
   </w:style>
+  <w:style w:type="character" w:styleId="CdigoHTML">
+    <w:name w:val="HTML Code"/>
+    <w:basedOn w:val="Fuentedeprrafopredeter"/>
+    <w:uiPriority w:val="99"/>
+    <w:semiHidden/>
+    <w:unhideWhenUsed/>
+    <w:rsid w:val="00023B86"/>
+    <w:rPr>
+      <w:rFonts w:ascii="Courier New" w:eastAsia="Times New Roman" w:hAnsi="Courier New" w:cs="Courier New"/>
+      <w:sz w:val="20"/>
+      <w:szCs w:val="20"/>
+    </w:rPr>
+  </w:style>
 </w:styles>
 </file>
 
@@ -13004,7 +13384,7 @@
 </file>
 
 <file path=customXml/itemProps1.xml><?xml version="1.0" encoding="utf-8"?>
-<ds:datastoreItem xmlns:ds="http://schemas.openxmlformats.org/officeDocument/2006/customXml" ds:itemID="{E7DE41DF-B194-4AC7-A1A5-EAE0794DDEB7}">
+<ds:datastoreItem xmlns:ds="http://schemas.openxmlformats.org/officeDocument/2006/customXml" ds:itemID="{B53796BC-64AB-484C-872C-2B48BB4AE48D}">
   <ds:schemaRefs>
     <ds:schemaRef ds:uri="http://schemas.openxmlformats.org/officeDocument/2006/bibliography"/>
   </ds:schemaRefs>

</xml_diff>

<commit_message>
1. Improves Linux deployment instructions and fixes Qt issues
</commit_message>
<xml_diff>
--- a/easyROB_deployment_instructions.docx
+++ b/easyROB_deployment_instructions.docx
@@ -6,13 +6,8 @@
       <w:pPr>
         <w:pStyle w:val="Ttulo"/>
       </w:pPr>
-      <w:proofErr w:type="spellStart"/>
-      <w:r>
-        <w:t>easyROB</w:t>
-      </w:r>
-      <w:proofErr w:type="spellEnd"/>
-      <w:r>
-        <w:t xml:space="preserve"> Deployment Workflow</w:t>
+      <w:r>
+        <w:t>easyROB Deployment Workflow</w:t>
       </w:r>
     </w:p>
     <w:p>
@@ -635,7 +630,10 @@
       </w:r>
       <w:proofErr w:type="spellStart"/>
       <w:r>
-        <w:t>conda</w:t>
+        <w:t>co</w:t>
+      </w:r>
+      <w:r>
+        <w:t>nda</w:t>
       </w:r>
       <w:proofErr w:type="spellEnd"/>
       <w:r>
@@ -647,7 +645,7 @@
       </w:r>
       <w:proofErr w:type="spellEnd"/>
       <w:r>
-        <w:t xml:space="preserve"> python=3.10</w:t>
+        <w:t xml:space="preserve"> python=3.11</w:t>
       </w:r>
       <w:r>
         <w:br/>
@@ -870,14 +868,12 @@
       </w:r>
     </w:p>
     <w:p>
-      <w:bookmarkStart w:id="0" w:name="_GoBack"/>
       <w:r>
         <w:rPr>
           <w:b/>
         </w:rPr>
         <w:t>Step 5</w:t>
       </w:r>
-      <w:bookmarkEnd w:id="0"/>
       <w:r>
         <w:t>: Launcher script</w:t>
       </w:r>
@@ -1009,6 +1005,20 @@
         <w:br/>
         <w:t xml:space="preserve">    ├── easyrob.py</w:t>
       </w:r>
+    </w:p>
+    <w:p>
+      <w:r>
+        <w:t xml:space="preserve">    </w:t>
+      </w:r>
+      <w:r>
+        <w:t>├── easyrob</w:t>
+      </w:r>
+      <w:r>
+        <w:t>_launcher</w:t>
+      </w:r>
+      <w:r>
+        <w:t>.py</w:t>
+      </w:r>
       <w:r>
         <w:br/>
         <w:t xml:space="preserve">    └── icon.png</w:t>
@@ -1073,7 +1083,12 @@
       </w:r>
       <w:proofErr w:type="spellEnd"/>
       <w:r>
-        <w:t>/ → contains the GUI code and program icon.</w:t>
+        <w:t>/ → contains the GUI code</w:t>
+      </w:r>
+      <w:bookmarkStart w:id="0" w:name="_GoBack"/>
+      <w:bookmarkEnd w:id="0"/>
+      <w:r>
+        <w:t xml:space="preserve"> and program icon.</w:t>
       </w:r>
     </w:p>
     <w:p>
@@ -1139,9 +1154,689 @@
     </w:p>
     <w:p>
       <w:r>
+        <w:lastRenderedPageBreak/>
         <w:t>6. No installation or Python setup is required — the included environment runs automatically.</w:t>
       </w:r>
     </w:p>
+    <w:p>
+      <w:pPr>
+        <w:pStyle w:val="Ttulo2"/>
+      </w:pPr>
+      <w:r>
+        <w:t xml:space="preserve">4. </w:t>
+      </w:r>
+      <w:r>
+        <w:t>Linux-Specific Issues &amp; Fixes (Important Notes)</w:t>
+      </w:r>
+    </w:p>
+    <w:p>
+      <w:r>
+        <w:t xml:space="preserve">During the Linux deployment of </w:t>
+      </w:r>
+      <w:proofErr w:type="spellStart"/>
+      <w:r>
+        <w:t>easyROB</w:t>
+      </w:r>
+      <w:proofErr w:type="spellEnd"/>
+      <w:r>
+        <w:t xml:space="preserve"> several platform-specific issues appeared. These are not bugs in </w:t>
+      </w:r>
+      <w:proofErr w:type="spellStart"/>
+      <w:r>
+        <w:t>easyROB</w:t>
+      </w:r>
+      <w:proofErr w:type="spellEnd"/>
+      <w:r>
+        <w:t xml:space="preserve">, but typical incompatibilities between portable Python environments, </w:t>
+      </w:r>
+      <w:proofErr w:type="spellStart"/>
+      <w:r>
+        <w:t>Qt</w:t>
+      </w:r>
+      <w:proofErr w:type="spellEnd"/>
+      <w:r>
+        <w:t xml:space="preserve"> (PySide6), and Ubuntu’s security model for .desktop launchers. Below is a summary of the main issues encountered and how they were resolved.</w:t>
+      </w:r>
+    </w:p>
+    <w:p/>
+    <w:p>
+      <w:pPr>
+        <w:pStyle w:val="Ttulo2"/>
+        <w:rPr>
+          <w:b w:val="0"/>
+          <w:sz w:val="24"/>
+        </w:rPr>
+      </w:pPr>
+      <w:r>
+        <w:rPr>
+          <w:b w:val="0"/>
+          <w:sz w:val="24"/>
+        </w:rPr>
+        <w:t xml:space="preserve">4.1 </w:t>
+      </w:r>
+      <w:proofErr w:type="spellStart"/>
+      <w:r>
+        <w:rPr>
+          <w:b w:val="0"/>
+          <w:sz w:val="24"/>
+        </w:rPr>
+        <w:t>Qt</w:t>
+      </w:r>
+      <w:proofErr w:type="spellEnd"/>
+      <w:r>
+        <w:rPr>
+          <w:b w:val="0"/>
+          <w:sz w:val="24"/>
+        </w:rPr>
+        <w:t xml:space="preserve"> platform plugin errors (XCB / Wayland)</w:t>
+      </w:r>
+    </w:p>
+    <w:p/>
+    <w:p>
+      <w:pPr>
+        <w:rPr>
+          <w:b/>
+        </w:rPr>
+      </w:pPr>
+      <w:r>
+        <w:rPr>
+          <w:b/>
+        </w:rPr>
+        <w:t>Symptoms</w:t>
+      </w:r>
+    </w:p>
+    <w:p>
+      <w:r>
+        <w:t xml:space="preserve">Launching </w:t>
+      </w:r>
+      <w:proofErr w:type="spellStart"/>
+      <w:r>
+        <w:t>easyROB</w:t>
+      </w:r>
+      <w:proofErr w:type="spellEnd"/>
+      <w:r>
+        <w:t xml:space="preserve"> resulted in errors such as:</w:t>
+      </w:r>
+    </w:p>
+    <w:p>
+      <w:proofErr w:type="spellStart"/>
+      <w:r>
+        <w:t>qt.qpa.plugin</w:t>
+      </w:r>
+      <w:proofErr w:type="spellEnd"/>
+      <w:r>
+        <w:t xml:space="preserve">: Could not load the </w:t>
+      </w:r>
+      <w:proofErr w:type="spellStart"/>
+      <w:r>
+        <w:t>Qt</w:t>
+      </w:r>
+      <w:proofErr w:type="spellEnd"/>
+      <w:r>
+        <w:t xml:space="preserve"> platform plugin "</w:t>
+      </w:r>
+      <w:proofErr w:type="spellStart"/>
+      <w:r>
+        <w:t>xcb</w:t>
+      </w:r>
+      <w:proofErr w:type="spellEnd"/>
+      <w:r>
+        <w:t>"</w:t>
+      </w:r>
+    </w:p>
+    <w:p>
+      <w:proofErr w:type="spellStart"/>
+      <w:r>
+        <w:t>qt.qpa.plugin</w:t>
+      </w:r>
+      <w:proofErr w:type="spellEnd"/>
+      <w:r>
+        <w:t>: xcb-cursor0 is needed to load the plugin</w:t>
+      </w:r>
+    </w:p>
+    <w:p>
+      <w:proofErr w:type="spellStart"/>
+      <w:proofErr w:type="gramStart"/>
+      <w:r>
+        <w:t>qt.qpa.wayland</w:t>
+      </w:r>
+      <w:proofErr w:type="spellEnd"/>
+      <w:proofErr w:type="gramEnd"/>
+      <w:r>
+        <w:t xml:space="preserve">: failed to create </w:t>
+      </w:r>
+      <w:proofErr w:type="spellStart"/>
+      <w:r>
+        <w:t>xkb</w:t>
+      </w:r>
+      <w:proofErr w:type="spellEnd"/>
+      <w:r>
+        <w:t xml:space="preserve"> context</w:t>
+      </w:r>
+    </w:p>
+    <w:p>
+      <w:r>
+        <w:t>Segmentation fault (core dumped)</w:t>
+      </w:r>
+    </w:p>
+    <w:p>
+      <w:pPr>
+        <w:rPr>
+          <w:b/>
+        </w:rPr>
+      </w:pPr>
+      <w:r>
+        <w:rPr>
+          <w:b/>
+        </w:rPr>
+        <w:t>Cause</w:t>
+      </w:r>
+    </w:p>
+    <w:p>
+      <w:r>
+        <w:t>These errors occur when:</w:t>
+      </w:r>
+    </w:p>
+    <w:p>
+      <w:r>
+        <w:t xml:space="preserve">- The portable </w:t>
+      </w:r>
+      <w:proofErr w:type="spellStart"/>
+      <w:r>
+        <w:t>robert_env_unpacked</w:t>
+      </w:r>
+      <w:proofErr w:type="spellEnd"/>
+      <w:r>
+        <w:t xml:space="preserve"> environment does not contain all required XCB/XKB libraries, or</w:t>
+      </w:r>
+    </w:p>
+    <w:p>
+      <w:r>
+        <w:t xml:space="preserve">- The host system overrides </w:t>
+      </w:r>
+      <w:proofErr w:type="spellStart"/>
+      <w:r>
+        <w:t>Qt</w:t>
+      </w:r>
+      <w:proofErr w:type="spellEnd"/>
+      <w:r>
+        <w:t xml:space="preserve"> libraries through QT_PLUGIN_PATH, or</w:t>
+      </w:r>
+    </w:p>
+    <w:p>
+      <w:r>
+        <w:t>- PySide6 falls back to Wayland → fails → falls back to XCB → fails again.</w:t>
+      </w:r>
+    </w:p>
+    <w:p>
+      <w:pPr>
+        <w:rPr>
+          <w:b/>
+        </w:rPr>
+      </w:pPr>
+      <w:r>
+        <w:rPr>
+          <w:b/>
+        </w:rPr>
+        <w:t>Fix</w:t>
+      </w:r>
+    </w:p>
+    <w:p>
+      <w:r>
+        <w:t>We implemented:</w:t>
+      </w:r>
+    </w:p>
+    <w:p>
+      <w:r>
+        <w:t>1</w:t>
+      </w:r>
+      <w:r>
+        <w:rPr>
+          <w:i/>
+        </w:rPr>
+        <w:t>. A hardened launcher script</w:t>
+      </w:r>
+      <w:r>
+        <w:t xml:space="preserve"> (run_easyrob.sh)</w:t>
+      </w:r>
+    </w:p>
+    <w:p>
+      <w:r>
+        <w:t xml:space="preserve">   - Clean reset of environment variables to prevent host </w:t>
+      </w:r>
+      <w:proofErr w:type="spellStart"/>
+      <w:r>
+        <w:t>Qt</w:t>
+      </w:r>
+      <w:proofErr w:type="spellEnd"/>
+      <w:r>
+        <w:t xml:space="preserve"> interference.</w:t>
+      </w:r>
+    </w:p>
+    <w:p>
+      <w:r>
+        <w:t xml:space="preserve">   - Forced use of QT_QPA_PLATFORM=</w:t>
+      </w:r>
+      <w:proofErr w:type="spellStart"/>
+      <w:r>
+        <w:t>xcb</w:t>
+      </w:r>
+      <w:proofErr w:type="spellEnd"/>
+      <w:r>
+        <w:t xml:space="preserve"> for stability.</w:t>
+      </w:r>
+    </w:p>
+    <w:p>
+      <w:r>
+        <w:t xml:space="preserve">   - Controlled LD_LIBRARY_PATH to ensure </w:t>
+      </w:r>
+      <w:proofErr w:type="spellStart"/>
+      <w:r>
+        <w:t>Qt</w:t>
+      </w:r>
+      <w:proofErr w:type="spellEnd"/>
+      <w:r>
+        <w:t xml:space="preserve"> loads libraries from </w:t>
+      </w:r>
+      <w:proofErr w:type="spellStart"/>
+      <w:r>
+        <w:t>robert_env_unpacked</w:t>
+      </w:r>
+      <w:proofErr w:type="spellEnd"/>
+      <w:r>
+        <w:t>.</w:t>
+      </w:r>
+    </w:p>
+    <w:p/>
+    <w:p/>
+    <w:p>
+      <w:r>
+        <w:t xml:space="preserve">2. </w:t>
+      </w:r>
+      <w:r>
+        <w:rPr>
+          <w:i/>
+        </w:rPr>
+        <w:t>External verification tests</w:t>
+      </w:r>
+    </w:p>
+    <w:p>
+      <w:r>
+        <w:t xml:space="preserve">Before packaging, we </w:t>
+      </w:r>
+      <w:r>
+        <w:t>have to</w:t>
+      </w:r>
+      <w:r>
+        <w:t xml:space="preserve"> test:</w:t>
+      </w:r>
+    </w:p>
+    <w:p>
+      <w:r>
+        <w:t xml:space="preserve">from PySide6.QtWidgets import </w:t>
+      </w:r>
+      <w:proofErr w:type="spellStart"/>
+      <w:r>
+        <w:t>QApplication</w:t>
+      </w:r>
+      <w:proofErr w:type="spellEnd"/>
+      <w:r>
+        <w:t xml:space="preserve">, </w:t>
+      </w:r>
+      <w:proofErr w:type="spellStart"/>
+      <w:r>
+        <w:t>QWidget</w:t>
+      </w:r>
+      <w:proofErr w:type="spellEnd"/>
+    </w:p>
+    <w:p>
+      <w:r>
+        <w:t xml:space="preserve">app = </w:t>
+      </w:r>
+      <w:proofErr w:type="spellStart"/>
+      <w:proofErr w:type="gramStart"/>
+      <w:r>
+        <w:t>QApplication</w:t>
+      </w:r>
+      <w:proofErr w:type="spellEnd"/>
+      <w:r>
+        <w:t>(</w:t>
+      </w:r>
+      <w:proofErr w:type="gramEnd"/>
+      <w:r>
+        <w:t>[])</w:t>
+      </w:r>
+    </w:p>
+    <w:p>
+      <w:r>
+        <w:t xml:space="preserve">w = </w:t>
+      </w:r>
+      <w:proofErr w:type="spellStart"/>
+      <w:proofErr w:type="gramStart"/>
+      <w:r>
+        <w:t>QWidget</w:t>
+      </w:r>
+      <w:proofErr w:type="spellEnd"/>
+      <w:r>
+        <w:t>(</w:t>
+      </w:r>
+      <w:proofErr w:type="gramEnd"/>
+      <w:r>
+        <w:t xml:space="preserve">); </w:t>
+      </w:r>
+      <w:proofErr w:type="spellStart"/>
+      <w:r>
+        <w:t>w.show</w:t>
+      </w:r>
+      <w:proofErr w:type="spellEnd"/>
+      <w:r>
+        <w:t>()</w:t>
+      </w:r>
+    </w:p>
+    <w:p>
+      <w:proofErr w:type="gramStart"/>
+      <w:r>
+        <w:t>print(</w:t>
+      </w:r>
+      <w:proofErr w:type="gramEnd"/>
+      <w:r>
+        <w:t>"</w:t>
+      </w:r>
+      <w:proofErr w:type="spellStart"/>
+      <w:r>
+        <w:t>Qt</w:t>
+      </w:r>
+      <w:proofErr w:type="spellEnd"/>
+      <w:r>
+        <w:t xml:space="preserve"> basic OK")</w:t>
+      </w:r>
+    </w:p>
+    <w:p/>
+    <w:p>
+      <w:pPr>
+        <w:rPr>
+          <w:i/>
+        </w:rPr>
+      </w:pPr>
+      <w:r>
+        <w:t>3</w:t>
+      </w:r>
+      <w:r>
+        <w:rPr>
+          <w:i/>
+        </w:rPr>
+        <w:t>. Check for missing system libraries</w:t>
+      </w:r>
+    </w:p>
+    <w:p>
+      <w:r>
+        <w:t>libxcb-cursor0</w:t>
+      </w:r>
+    </w:p>
+    <w:p>
+      <w:r>
+        <w:t>libxkbcommon0</w:t>
+      </w:r>
+    </w:p>
+    <w:p/>
+    <w:p>
+      <w:pPr>
+        <w:pStyle w:val="Ttulo2"/>
+        <w:rPr>
+          <w:b w:val="0"/>
+          <w:sz w:val="24"/>
+        </w:rPr>
+      </w:pPr>
+      <w:r>
+        <w:rPr>
+          <w:b w:val="0"/>
+          <w:sz w:val="24"/>
+        </w:rPr>
+        <w:t xml:space="preserve">4.2 Segmentation faults when launching </w:t>
+      </w:r>
+      <w:proofErr w:type="spellStart"/>
+      <w:r>
+        <w:rPr>
+          <w:b w:val="0"/>
+          <w:sz w:val="24"/>
+        </w:rPr>
+        <w:t>easyROB</w:t>
+      </w:r>
+      <w:proofErr w:type="spellEnd"/>
+    </w:p>
+    <w:p/>
+    <w:p>
+      <w:pPr>
+        <w:rPr>
+          <w:b/>
+        </w:rPr>
+      </w:pPr>
+      <w:r>
+        <w:rPr>
+          <w:b/>
+        </w:rPr>
+        <w:t>Symptom</w:t>
+      </w:r>
+    </w:p>
+    <w:p>
+      <w:r>
+        <w:t>Running:</w:t>
+      </w:r>
+    </w:p>
+    <w:p>
+      <w:r>
+        <w:t>python easyrob.py</w:t>
+      </w:r>
+      <w:r>
+        <w:t xml:space="preserve"> before packed the </w:t>
+      </w:r>
+      <w:proofErr w:type="spellStart"/>
+      <w:r>
+        <w:t>env</w:t>
+      </w:r>
+      <w:proofErr w:type="spellEnd"/>
+    </w:p>
+    <w:p>
+      <w:r>
+        <w:t>resulted in:</w:t>
+      </w:r>
+    </w:p>
+    <w:p>
+      <w:r>
+        <w:t>Segmentation fault (core dumped)</w:t>
+      </w:r>
+    </w:p>
+    <w:p>
+      <w:r>
+        <w:t>before the main window was created.</w:t>
+      </w:r>
+    </w:p>
+    <w:p/>
+    <w:p>
+      <w:pPr>
+        <w:rPr>
+          <w:b/>
+        </w:rPr>
+      </w:pPr>
+      <w:r>
+        <w:rPr>
+          <w:b/>
+        </w:rPr>
+        <w:t>Root cause (important)</w:t>
+      </w:r>
+    </w:p>
+    <w:p>
+      <w:r>
+        <w:t xml:space="preserve">The segmentation fault did not come from </w:t>
+      </w:r>
+      <w:proofErr w:type="spellStart"/>
+      <w:r>
+        <w:t>easyROB</w:t>
+      </w:r>
+      <w:proofErr w:type="spellEnd"/>
+      <w:r>
+        <w:t xml:space="preserve">, but from inside PySide6 / </w:t>
+      </w:r>
+      <w:proofErr w:type="spellStart"/>
+      <w:r>
+        <w:t>Qt’s</w:t>
+      </w:r>
+      <w:proofErr w:type="spellEnd"/>
+      <w:r>
+        <w:t xml:space="preserve"> C++ backend.</w:t>
+      </w:r>
+    </w:p>
+    <w:p>
+      <w:r>
+        <w:t xml:space="preserve">The </w:t>
+      </w:r>
+      <w:proofErr w:type="spellStart"/>
+      <w:r>
+        <w:t>segfault</w:t>
+      </w:r>
+      <w:proofErr w:type="spellEnd"/>
+      <w:r>
+        <w:t xml:space="preserve"> occurred inside </w:t>
+      </w:r>
+      <w:proofErr w:type="spellStart"/>
+      <w:proofErr w:type="gramStart"/>
+      <w:r>
+        <w:t>QApplication</w:t>
+      </w:r>
+      <w:proofErr w:type="spellEnd"/>
+      <w:r>
+        <w:t>(</w:t>
+      </w:r>
+      <w:proofErr w:type="gramEnd"/>
+      <w:r>
+        <w:t xml:space="preserve">), during </w:t>
+      </w:r>
+      <w:proofErr w:type="spellStart"/>
+      <w:r>
+        <w:t>Qt</w:t>
+      </w:r>
+      <w:proofErr w:type="spellEnd"/>
+      <w:r>
+        <w:t xml:space="preserve"> platform initialization. Even a minimal script:</w:t>
+      </w:r>
+    </w:p>
+    <w:p/>
+    <w:p>
+      <w:r>
+        <w:lastRenderedPageBreak/>
+        <w:t xml:space="preserve">This confirms that the crash was caused by a binary-level failure inside </w:t>
+      </w:r>
+      <w:proofErr w:type="spellStart"/>
+      <w:r>
+        <w:t>Qt’s</w:t>
+      </w:r>
+      <w:proofErr w:type="spellEnd"/>
+      <w:r>
+        <w:t xml:space="preserve"> C++ code (ABI mismatch), not by Python logic.</w:t>
+      </w:r>
+    </w:p>
+    <w:p/>
+    <w:p>
+      <w:pPr>
+        <w:rPr>
+          <w:b/>
+        </w:rPr>
+      </w:pPr>
+      <w:r>
+        <w:rPr>
+          <w:b/>
+        </w:rPr>
+        <w:t>Fix</w:t>
+      </w:r>
+    </w:p>
+    <w:p>
+      <w:r>
+        <w:t xml:space="preserve">To prevent the </w:t>
+      </w:r>
+      <w:proofErr w:type="spellStart"/>
+      <w:r>
+        <w:t>segfault</w:t>
+      </w:r>
+      <w:proofErr w:type="spellEnd"/>
+      <w:r>
+        <w:t xml:space="preserve">, the structure of </w:t>
+      </w:r>
+      <w:proofErr w:type="spellStart"/>
+      <w:r>
+        <w:t>easyROB</w:t>
+      </w:r>
+      <w:proofErr w:type="spellEnd"/>
+      <w:r>
+        <w:t xml:space="preserve"> was changed so that:</w:t>
+      </w:r>
+    </w:p>
+    <w:p>
+      <w:r>
+        <w:t>1. The GUI is no longer created at import time.</w:t>
+      </w:r>
+    </w:p>
+    <w:p>
+      <w:r>
+        <w:t>2. Launching the GUI is now fully contained inside:</w:t>
+      </w:r>
+    </w:p>
+    <w:p>
+      <w:r>
+        <w:t xml:space="preserve">   if __name__ == "__main__":</w:t>
+      </w:r>
+    </w:p>
+    <w:p>
+      <w:r>
+        <w:t>This ensures:</w:t>
+      </w:r>
+    </w:p>
+    <w:p>
+      <w:r>
+        <w:t xml:space="preserve">- </w:t>
+      </w:r>
+      <w:proofErr w:type="spellStart"/>
+      <w:proofErr w:type="gramStart"/>
+      <w:r>
+        <w:t>QApplication</w:t>
+      </w:r>
+      <w:proofErr w:type="spellEnd"/>
+      <w:r>
+        <w:t>(</w:t>
+      </w:r>
+      <w:proofErr w:type="gramEnd"/>
+      <w:r>
+        <w:t>) is created only when running the app</w:t>
+      </w:r>
+    </w:p>
+    <w:p>
+      <w:r>
+        <w:t xml:space="preserve">- Importing </w:t>
+      </w:r>
+      <w:proofErr w:type="spellStart"/>
+      <w:r>
+        <w:t>easyrob</w:t>
+      </w:r>
+      <w:proofErr w:type="spellEnd"/>
+      <w:r>
+        <w:t xml:space="preserve"> no longer initializes </w:t>
+      </w:r>
+      <w:proofErr w:type="spellStart"/>
+      <w:r>
+        <w:t>Qt</w:t>
+      </w:r>
+      <w:proofErr w:type="spellEnd"/>
+    </w:p>
+    <w:p>
+      <w:r>
+        <w:t xml:space="preserve">- PySide6 behaves predictably and avoids the </w:t>
+      </w:r>
+      <w:proofErr w:type="spellStart"/>
+      <w:r>
+        <w:t>segfault</w:t>
+      </w:r>
+      <w:proofErr w:type="spellEnd"/>
+    </w:p>
+    <w:p/>
     <w:p>
       <w:pPr>
         <w:pStyle w:val="Ttulo1"/>
@@ -1157,7 +1852,6 @@
           <w:sz w:val="32"/>
           <w:szCs w:val="32"/>
         </w:rPr>
-        <w:lastRenderedPageBreak/>
         <w:t>Notes</w:t>
       </w:r>
     </w:p>
@@ -1201,20 +1895,10 @@
       </w:r>
       <w:proofErr w:type="spellEnd"/>
       <w:r>
-        <w:t xml:space="preserve"> backend for maximum compatibility across desktop environments. If the system provides a Wayland compositor, the launcher can automatically switch to </w:t>
-      </w:r>
-      <w:proofErr w:type="spellStart"/>
-      <w:r>
-        <w:rPr>
-          <w:rStyle w:val="CdigoHTML"/>
-          <w:rFonts w:eastAsiaTheme="minorEastAsia"/>
-        </w:rPr>
-        <w:t>wayland</w:t>
-      </w:r>
-      <w:proofErr w:type="spellEnd"/>
-      <w:r>
-        <w:t>.</w:t>
-      </w:r>
+        <w:t xml:space="preserve"> backend for maximum compatibility across desktop environments. </w:t>
+      </w:r>
+    </w:p>
+    <w:p>
       <w:r>
         <w:br/>
         <w:t xml:space="preserve">Both </w:t>
@@ -1276,10 +1960,7 @@
         <w:t xml:space="preserve"> regardless of the underlying hardware.</w:t>
       </w:r>
       <w:r>
-        <w:t xml:space="preserve"> </w:t>
-      </w:r>
-      <w:r>
-        <w:t>(Essential for GUI operation.)</w:t>
+        <w:t xml:space="preserve"> (Essential for GUI operation.)</w:t>
       </w:r>
     </w:p>
     <w:p>
@@ -1504,7 +2185,7 @@
   <w:abstractNum w:abstractNumId="8" w15:restartNumberingAfterBreak="0">
     <w:nsid w:val="FFFFFF89"/>
     <w:multiLevelType w:val="singleLevel"/>
-    <w:tmpl w:val="29761A62"/>
+    <w:tmpl w:val="26EC7A3A"/>
     <w:lvl w:ilvl="0">
       <w:start w:val="1"/>
       <w:numFmt w:val="bullet"/>
@@ -13384,7 +14065,7 @@
 </file>
 
 <file path=customXml/itemProps1.xml><?xml version="1.0" encoding="utf-8"?>
-<ds:datastoreItem xmlns:ds="http://schemas.openxmlformats.org/officeDocument/2006/customXml" ds:itemID="{B53796BC-64AB-484C-872C-2B48BB4AE48D}">
+<ds:datastoreItem xmlns:ds="http://schemas.openxmlformats.org/officeDocument/2006/customXml" ds:itemID="{6829B8EB-EAE2-4279-A83A-7A581C5F36B4}">
   <ds:schemaRefs>
     <ds:schemaRef ds:uri="http://schemas.openxmlformats.org/officeDocument/2006/bibliography"/>
   </ds:schemaRefs>

</xml_diff>